<commit_message>
revert test user subject
</commit_message>
<xml_diff>
--- a/보고서.docx
+++ b/보고서.docx
@@ -101,7 +101,7 @@
               </mc:Choice>
               <mc:Fallback>
                 <w:pict>
-                  <v:group w14:anchorId="4FF2A23E" id="Group 333" o:spid="_x0000_s1026" style="position:absolute;left:0;text-align:left;margin-left:-2.25pt;margin-top:10.5pt;width:458pt;height:0;z-index:251659264" coordsize="58166,0" o:gfxdata="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">
+                  <v:group w14:anchorId="7991AA85" id="Group 333" o:spid="_x0000_s1026" style="position:absolute;left:0;text-align:left;margin-left:-2.25pt;margin-top:10.5pt;width:458pt;height:0;z-index:251659264" coordsize="58166,0" o:gfxdata="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">
                     <v:shape id="Shape 53" o:spid="_x0000_s1027" style="position:absolute;width:58166;height:0;visibility:visible;mso-wrap-style:square;v-text-anchor:top" coordsize="5816600,1" o:gfxdata="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" path="m,l5816600,1e" filled="f" strokeweight="3pt">
                       <v:stroke miterlimit="66585f" joinstyle="miter"/>
                       <v:path arrowok="t" textboxrect="0,0,5816600,1"/>
@@ -260,7 +260,7 @@
               </mc:Choice>
               <mc:Fallback>
                 <w:pict>
-                  <v:group w14:anchorId="13945B7B" id="Group 334" o:spid="_x0000_s1026" style="width:455pt;height:0;mso-position-horizontal-relative:char;mso-position-vertical-relative:line" coordsize="57785,0" o:gfxdata="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">
+                  <v:group w14:anchorId="1DD53449" id="Group 334" o:spid="_x0000_s1026" style="width:455pt;height:0;mso-position-horizontal-relative:char;mso-position-vertical-relative:line" coordsize="57785,0" o:gfxdata="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">
                     <v:shape id="Shape 54" o:spid="_x0000_s1027" style="position:absolute;width:57785;height:0;visibility:visible;mso-wrap-style:square;v-text-anchor:top" coordsize="5778500,1" o:gfxdata="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" path="m,l5778500,1e" filled="f" strokeweight="3pt">
                       <v:stroke miterlimit="66585f" joinstyle="miter"/>
                       <v:path arrowok="t" textboxrect="0,0,5778500,1"/>
@@ -477,7 +477,7 @@
               </mc:Choice>
               <mc:Fallback>
                 <w:pict>
-                  <v:group w14:anchorId="4B3FFAAB" id="Group 325" o:spid="_x0000_s1026" style="width:198.5pt;height:.5pt;mso-position-horizontal-relative:char;mso-position-vertical-relative:line" coordsize="25206,60" o:gfxdata="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">
+                  <v:group w14:anchorId="33D734E7" id="Group 325" o:spid="_x0000_s1026" style="width:198.5pt;height:.5pt;mso-position-horizontal-relative:char;mso-position-vertical-relative:line" coordsize="25206,60" o:gfxdata="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">
                     <v:shape id="Shape 469" o:spid="_x0000_s1027" style="position:absolute;width:8991;height:91;visibility:visible;mso-wrap-style:square;v-text-anchor:top" coordsize="899160,9144" o:gfxdata="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" path="m,l899160,r,9144l,9144,,e" fillcolor="black" stroked="f" strokeweight="0">
                       <v:stroke miterlimit="83231f" joinstyle="miter"/>
                       <v:path arrowok="t" textboxrect="0,0,899160,9144"/>
@@ -531,7 +531,6 @@
             </w:rPr>
             <w:t xml:space="preserve"> </w:t>
           </w:r>
-          <w:proofErr w:type="spellStart"/>
           <w:r>
             <w:rPr>
               <w:rFonts w:ascii="맑은 고딕" w:eastAsia="맑은 고딕" w:hAnsi="맑은 고딕" w:cs="맑은 고딕" w:hint="eastAsia"/>
@@ -539,7 +538,6 @@
             </w:rPr>
             <w:t>시스템분석및설계</w:t>
           </w:r>
-          <w:proofErr w:type="spellEnd"/>
         </w:p>
         <w:p>
           <w:pPr>
@@ -740,7 +738,7 @@
               </mc:Choice>
               <mc:Fallback>
                 <w:pict>
-                  <v:group w14:anchorId="58B1CF28" id="Group 326" o:spid="_x0000_s1026" style="width:198.5pt;height:.5pt;mso-position-horizontal-relative:char;mso-position-vertical-relative:line" coordsize="25206,60" o:gfxdata="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">
+                  <v:group w14:anchorId="494280E7" id="Group 326" o:spid="_x0000_s1026" style="width:198.5pt;height:.5pt;mso-position-horizontal-relative:char;mso-position-vertical-relative:line" coordsize="25206,60" o:gfxdata="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">
                     <v:shape id="Shape 475" o:spid="_x0000_s1027" style="position:absolute;width:8991;height:91;visibility:visible;mso-wrap-style:square;v-text-anchor:top" coordsize="899160,9144" o:gfxdata="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" path="m,l899160,r,9144l,9144,,e" fillcolor="black" stroked="f" strokeweight="0">
                       <v:stroke miterlimit="83231f" joinstyle="miter"/>
                       <v:path arrowok="t" textboxrect="0,0,899160,9144"/>
@@ -794,7 +792,6 @@
             </w:rPr>
             <w:t xml:space="preserve"> </w:t>
           </w:r>
-          <w:proofErr w:type="spellStart"/>
           <w:r>
             <w:rPr>
               <w:rFonts w:ascii="맑은 고딕" w:eastAsia="맑은 고딕" w:hAnsi="맑은 고딕" w:cs="맑은 고딕" w:hint="eastAsia"/>
@@ -802,7 +799,6 @@
             </w:rPr>
             <w:t>박용범</w:t>
           </w:r>
-          <w:proofErr w:type="spellEnd"/>
         </w:p>
         <w:p>
           <w:pPr>
@@ -1003,7 +999,7 @@
               </mc:Choice>
               <mc:Fallback>
                 <w:pict>
-                  <v:group w14:anchorId="367DD543" id="Group 327" o:spid="_x0000_s1026" style="width:198.5pt;height:.5pt;mso-position-horizontal-relative:char;mso-position-vertical-relative:line" coordsize="25206,60" o:gfxdata="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">
+                  <v:group w14:anchorId="2891528F" id="Group 327" o:spid="_x0000_s1026" style="width:198.5pt;height:.5pt;mso-position-horizontal-relative:char;mso-position-vertical-relative:line" coordsize="25206,60" o:gfxdata="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">
                     <v:shape id="Shape 481" o:spid="_x0000_s1027" style="position:absolute;width:8991;height:91;visibility:visible;mso-wrap-style:square;v-text-anchor:top" coordsize="899160,9144" o:gfxdata="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" path="m,l899160,r,9144l,9144,,e" fillcolor="black" stroked="f" strokeweight="0">
                       <v:stroke miterlimit="83231f" joinstyle="miter"/>
                       <v:path arrowok="t" textboxrect="0,0,899160,9144"/>
@@ -1274,7 +1270,7 @@
               </mc:Choice>
               <mc:Fallback>
                 <w:pict>
-                  <v:group w14:anchorId="6169D182" id="Group 328" o:spid="_x0000_s1026" style="width:198.5pt;height:.5pt;mso-position-horizontal-relative:char;mso-position-vertical-relative:line" coordsize="25206,60" o:gfxdata="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">
+                  <v:group w14:anchorId="08785554" id="Group 328" o:spid="_x0000_s1026" style="width:198.5pt;height:.5pt;mso-position-horizontal-relative:char;mso-position-vertical-relative:line" coordsize="25206,60" o:gfxdata="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">
                     <v:shape id="Shape 487" o:spid="_x0000_s1027" style="position:absolute;width:8991;height:91;visibility:visible;mso-wrap-style:square;v-text-anchor:top" coordsize="899160,9144" o:gfxdata="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" path="m,l899160,r,9144l,9144,,e" fillcolor="black" stroked="f" strokeweight="0">
                       <v:stroke miterlimit="83231f" joinstyle="miter"/>
                       <v:path arrowok="t" textboxrect="0,0,899160,9144"/>
@@ -1538,7 +1534,7 @@
               </mc:Choice>
               <mc:Fallback>
                 <w:pict>
-                  <v:group w14:anchorId="0955E3A8" id="Group 329" o:spid="_x0000_s1026" style="width:198.5pt;height:.5pt;mso-position-horizontal-relative:char;mso-position-vertical-relative:line" coordsize="25206,60" o:gfxdata="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">
+                  <v:group w14:anchorId="5BCD0097" id="Group 329" o:spid="_x0000_s1026" style="width:198.5pt;height:.5pt;mso-position-horizontal-relative:char;mso-position-vertical-relative:line" coordsize="25206,60" o:gfxdata="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">
                     <v:shape id="Shape 493" o:spid="_x0000_s1027" style="position:absolute;width:8991;height:91;visibility:visible;mso-wrap-style:square;v-text-anchor:top" coordsize="899160,9144" o:gfxdata="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" path="m,l899160,r,9144l,9144,,e" fillcolor="black" stroked="f" strokeweight="0">
                       <v:stroke miterlimit="83231f" joinstyle="miter"/>
                       <v:path arrowok="t" textboxrect="0,0,899160,9144"/>
@@ -1809,7 +1805,7 @@
               </mc:Choice>
               <mc:Fallback>
                 <w:pict>
-                  <v:group w14:anchorId="13FEC7AC" id="Group 330" o:spid="_x0000_s1026" style="width:198.5pt;height:.5pt;mso-position-horizontal-relative:char;mso-position-vertical-relative:line" coordsize="25206,60" o:gfxdata="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">
+                  <v:group w14:anchorId="3D86CB32" id="Group 330" o:spid="_x0000_s1026" style="width:198.5pt;height:.5pt;mso-position-horizontal-relative:char;mso-position-vertical-relative:line" coordsize="25206,60" o:gfxdata="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">
                     <v:shape id="Shape 499" o:spid="_x0000_s1027" style="position:absolute;width:8991;height:91;visibility:visible;mso-wrap-style:square;v-text-anchor:top" coordsize="899160,9144" o:gfxdata="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" path="m,l899160,r,9144l,9144,,e" fillcolor="black" stroked="f" strokeweight="0">
                       <v:stroke miterlimit="83231f" joinstyle="miter"/>
                       <v:path arrowok="t" textboxrect="0,0,899160,9144"/>
@@ -2063,7 +2059,7 @@
               </mc:Choice>
               <mc:Fallback>
                 <w:pict>
-                  <v:group w14:anchorId="73228A12" id="Group 331" o:spid="_x0000_s1026" style="width:199.2pt;height:.5pt;mso-position-horizontal-relative:char;mso-position-vertical-relative:line" coordsize="25298,60" o:gfxdata="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">
+                  <v:group w14:anchorId="132554AD" id="Group 331" o:spid="_x0000_s1026" style="width:199.2pt;height:.5pt;mso-position-horizontal-relative:char;mso-position-vertical-relative:line" coordsize="25298,60" o:gfxdata="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">
                     <v:shape id="Shape 505" o:spid="_x0000_s1027" style="position:absolute;width:9083;height:91;visibility:visible;mso-wrap-style:square;v-text-anchor:top" coordsize="908304,9144" o:gfxdata="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" path="m,l908304,r,9144l,9144,,e" fillcolor="black" stroked="f" strokeweight="0">
                       <v:stroke miterlimit="83231f" joinstyle="miter"/>
                       <v:path arrowok="t" textboxrect="0,0,908304,9144"/>
@@ -3578,13 +3574,8 @@
         <w:t>의 흐름에서 사용되는 데이터와</w:t>
       </w:r>
       <w:r>
-        <w:t xml:space="preserve"> </w:t>
-      </w:r>
-      <w:proofErr w:type="spellStart"/>
-      <w:r>
-        <w:t>pyopenssl</w:t>
-      </w:r>
-      <w:proofErr w:type="spellEnd"/>
+        <w:t xml:space="preserve"> pyopenssl</w:t>
+      </w:r>
       <w:r>
         <w:rPr>
           <w:rFonts w:hint="eastAsia"/>
@@ -3629,12 +3620,110 @@
     <w:p>
       <w:pPr>
         <w:pStyle w:val="-1"/>
-        <w:rPr>
-          <w:rFonts w:hint="eastAsia"/>
-        </w:rPr>
-      </w:pPr>
+      </w:pPr>
+      <w:r>
+        <w:rPr>
+          <w:noProof/>
+        </w:rPr>
+        <w:drawing>
+          <wp:inline distT="0" distB="0" distL="0" distR="0" wp14:anchorId="617CC2AD" wp14:editId="06C9638A">
+            <wp:extent cx="5731510" cy="1626870"/>
+            <wp:effectExtent l="0" t="0" r="2540" b="0"/>
+            <wp:docPr id="12" name="그림 12"/>
+            <wp:cNvGraphicFramePr>
+              <a:graphicFrameLocks xmlns:a="http://schemas.openxmlformats.org/drawingml/2006/main" noChangeAspect="1"/>
+            </wp:cNvGraphicFramePr>
+            <a:graphic xmlns:a="http://schemas.openxmlformats.org/drawingml/2006/main">
+              <a:graphicData uri="http://schemas.openxmlformats.org/drawingml/2006/picture">
+                <pic:pic xmlns:pic="http://schemas.openxmlformats.org/drawingml/2006/picture">
+                  <pic:nvPicPr>
+                    <pic:cNvPr id="1" name=""/>
+                    <pic:cNvPicPr/>
+                  </pic:nvPicPr>
+                  <pic:blipFill>
+                    <a:blip r:embed="rId18"/>
+                    <a:stretch>
+                      <a:fillRect/>
+                    </a:stretch>
+                  </pic:blipFill>
+                  <pic:spPr>
+                    <a:xfrm>
+                      <a:off x="0" y="0"/>
+                      <a:ext cx="5731510" cy="1626870"/>
+                    </a:xfrm>
+                    <a:prstGeom prst="rect">
+                      <a:avLst/>
+                    </a:prstGeom>
+                  </pic:spPr>
+                </pic:pic>
+              </a:graphicData>
+            </a:graphic>
+          </wp:inline>
+        </w:drawing>
+      </w:r>
+    </w:p>
+    <w:p>
+      <w:pPr>
+        <w:pStyle w:val="-1"/>
+        <w:rPr>
+          <w:rFonts w:hint="eastAsia"/>
+        </w:rPr>
+      </w:pPr>
+      <w:r>
+        <w:rPr>
+          <w:noProof/>
+        </w:rPr>
+        <w:drawing>
+          <wp:inline distT="0" distB="0" distL="0" distR="0" wp14:anchorId="68E75E27" wp14:editId="0F13E460">
+            <wp:extent cx="4629150" cy="1419225"/>
+            <wp:effectExtent l="0" t="0" r="0" b="9525"/>
+            <wp:docPr id="13" name="그림 13"/>
+            <wp:cNvGraphicFramePr>
+              <a:graphicFrameLocks xmlns:a="http://schemas.openxmlformats.org/drawingml/2006/main" noChangeAspect="1"/>
+            </wp:cNvGraphicFramePr>
+            <a:graphic xmlns:a="http://schemas.openxmlformats.org/drawingml/2006/main">
+              <a:graphicData uri="http://schemas.openxmlformats.org/drawingml/2006/picture">
+                <pic:pic xmlns:pic="http://schemas.openxmlformats.org/drawingml/2006/picture">
+                  <pic:nvPicPr>
+                    <pic:cNvPr id="1" name=""/>
+                    <pic:cNvPicPr/>
+                  </pic:nvPicPr>
+                  <pic:blipFill>
+                    <a:blip r:embed="rId19"/>
+                    <a:stretch>
+                      <a:fillRect/>
+                    </a:stretch>
+                  </pic:blipFill>
+                  <pic:spPr>
+                    <a:xfrm>
+                      <a:off x="0" y="0"/>
+                      <a:ext cx="4629150" cy="1419225"/>
+                    </a:xfrm>
+                    <a:prstGeom prst="rect">
+                      <a:avLst/>
+                    </a:prstGeom>
+                  </pic:spPr>
+                </pic:pic>
+              </a:graphicData>
+            </a:graphic>
+          </wp:inline>
+        </w:drawing>
+      </w:r>
       <w:bookmarkStart w:id="0" w:name="_GoBack"/>
       <w:bookmarkEnd w:id="0"/>
+    </w:p>
+    <w:p>
+      <w:pPr>
+        <w:pStyle w:val="-1"/>
+      </w:pPr>
+    </w:p>
+    <w:p>
+      <w:pPr>
+        <w:pStyle w:val="-1"/>
+        <w:rPr>
+          <w:rFonts w:hint="eastAsia"/>
+        </w:rPr>
+      </w:pPr>
     </w:p>
     <w:p>
       <w:pPr>
@@ -3656,7 +3745,7 @@
           <w:szCs w:val="28"/>
         </w:rPr>
       </w:pPr>
-      <w:hyperlink r:id="rId18" w:history="1">
+      <w:hyperlink r:id="rId20" w:history="1">
         <w:r>
           <w:rPr>
             <w:rStyle w:val="a5"/>
@@ -5476,14 +5565,21 @@
 <file path=customXml/itemProps3.xml><?xml version="1.0" encoding="utf-8"?>
 <ds:datastoreItem xmlns:ds="http://schemas.openxmlformats.org/officeDocument/2006/customXml" ds:itemID="{BC1EF779-80AB-4598-A098-7CFE306E0E4E}">
   <ds:schemaRefs>
+    <ds:schemaRef ds:uri="http://schemas.microsoft.com/office/2006/documentManagement/types"/>
     <ds:schemaRef ds:uri="http://schemas.microsoft.com/office/2006/metadata/properties"/>
     <ds:schemaRef ds:uri="http://schemas.microsoft.com/office/infopath/2007/PartnerControls"/>
+    <ds:schemaRef ds:uri="http://purl.org/dc/dcmitype/"/>
+    <ds:schemaRef ds:uri="http://www.w3.org/XML/1998/namespace"/>
+    <ds:schemaRef ds:uri="http://purl.org/dc/terms/"/>
+    <ds:schemaRef ds:uri="http://purl.org/dc/elements/1.1/"/>
+    <ds:schemaRef ds:uri="http://schemas.openxmlformats.org/package/2006/metadata/core-properties"/>
+    <ds:schemaRef ds:uri="0984206d-a7e4-4e09-a0db-79113e1f9de5"/>
   </ds:schemaRefs>
 </ds:datastoreItem>
 </file>
 
 <file path=customXml/itemProps4.xml><?xml version="1.0" encoding="utf-8"?>
-<ds:datastoreItem xmlns:ds="http://schemas.openxmlformats.org/officeDocument/2006/customXml" ds:itemID="{2BAE6B11-2D66-44D5-97F4-7F23C788E726}">
+<ds:datastoreItem xmlns:ds="http://schemas.openxmlformats.org/officeDocument/2006/customXml" ds:itemID="{7FB37118-DD44-4EFE-B390-47D1261DB5E1}">
   <ds:schemaRefs>
     <ds:schemaRef ds:uri="http://schemas.openxmlformats.org/officeDocument/2006/bibliography"/>
   </ds:schemaRefs>

</xml_diff>